<commit_message>
corregido mi cu principal
</commit_message>
<xml_diff>
--- a/Requisitos/DCU-CUs/CU_consultarRecursosAudiovisuales.docx
+++ b/Requisitos/DCU-CUs/CU_consultarRecursosAudiovisuales.docx
@@ -1,9 +1,10 @@
 
 <file path=word/document.xml><?xml version="1.0" encoding="utf-8"?>
-<w:document xmlns:wpc="http://schemas.microsoft.com/office/word/2010/wordprocessingCanvas" xmlns:cx="http://schemas.microsoft.com/office/drawing/2014/chartex" xmlns:cx1="http://schemas.microsoft.com/office/drawing/2015/9/8/chartex" xmlns:cx2="http://schemas.microsoft.com/office/drawing/2015/10/21/chartex" xmlns:cx3="http://schemas.microsoft.com/office/drawing/2016/5/9/chartex" xmlns:cx4="http://schemas.microsoft.com/office/drawing/2016/5/10/chartex" xmlns:cx5="http://schemas.microsoft.com/office/drawing/2016/5/11/chartex" xmlns:cx6="http://schemas.microsoft.com/office/drawing/2016/5/12/chartex" xmlns:cx7="http://schemas.microsoft.com/office/drawing/2016/5/13/chartex" xmlns:cx8="http://schemas.microsoft.com/office/drawing/2016/5/14/chartex" xmlns:mc="http://schemas.openxmlformats.org/markup-compatibility/2006" xmlns:aink="http://schemas.microsoft.com/office/drawing/2016/ink" xmlns:am3d="http://schemas.microsoft.com/office/drawing/2017/model3d" xmlns:o="urn:schemas-microsoft-com:office:office" xmlns:r="http://schemas.openxmlformats.org/officeDocument/2006/relationships" xmlns:m="http://schemas.openxmlformats.org/officeDocument/2006/math" xmlns:v="urn:schemas-microsoft-com:vml" xmlns:wp14="http://schemas.microsoft.com/office/word/2010/wordprocessingDrawing" xmlns:wp="http://schemas.openxmlformats.org/drawingml/2006/wordprocessingDrawing" xmlns:w10="urn:schemas-microsoft-com:office:word" xmlns:w="http://schemas.openxmlformats.org/wordprocessingml/2006/main" xmlns:w14="http://schemas.microsoft.com/office/word/2010/wordml" xmlns:w15="http://schemas.microsoft.com/office/word/2012/wordml" xmlns:w16cid="http://schemas.microsoft.com/office/word/2016/wordml/cid" xmlns:w16se="http://schemas.microsoft.com/office/word/2015/wordml/symex" xmlns:wpg="http://schemas.microsoft.com/office/word/2010/wordprocessingGroup" xmlns:wpi="http://schemas.microsoft.com/office/word/2010/wordprocessingInk" xmlns:wne="http://schemas.microsoft.com/office/word/2006/wordml" xmlns:wps="http://schemas.microsoft.com/office/word/2010/wordprocessingShape" mc:Ignorable="w14 w15 w16se w16cid wp14">
+<w:document xmlns:wpc="http://schemas.microsoft.com/office/word/2010/wordprocessingCanvas" xmlns:mc="http://schemas.openxmlformats.org/markup-compatibility/2006" xmlns:o="urn:schemas-microsoft-com:office:office" xmlns:r="http://schemas.openxmlformats.org/officeDocument/2006/relationships" xmlns:m="http://schemas.openxmlformats.org/officeDocument/2006/math" xmlns:v="urn:schemas-microsoft-com:vml" xmlns:wp14="http://schemas.microsoft.com/office/word/2010/wordprocessingDrawing" xmlns:wp="http://schemas.openxmlformats.org/drawingml/2006/wordprocessingDrawing" xmlns:w10="urn:schemas-microsoft-com:office:word" xmlns:w="http://schemas.openxmlformats.org/wordprocessingml/2006/main" xmlns:w14="http://schemas.microsoft.com/office/word/2010/wordml" xmlns:w15="http://schemas.microsoft.com/office/word/2012/wordml" xmlns:wpg="http://schemas.microsoft.com/office/word/2010/wordprocessingGroup" xmlns:wpi="http://schemas.microsoft.com/office/word/2010/wordprocessingInk" xmlns:wne="http://schemas.microsoft.com/office/word/2006/wordml" xmlns:wps="http://schemas.microsoft.com/office/word/2010/wordprocessingShape" mc:Ignorable="w14 w15 wp14">
   <w:body>
     <w:p>
       <w:pPr>
+        <w:ind w:left="5672" w:firstLine="709"/>
         <w:rPr>
           <w:rFonts w:ascii="DejaVu Serif" w:hAnsi="DejaVu Serif" w:hint="eastAsia"/>
           <w:b/>
@@ -102,7 +103,19 @@
         <w:rPr>
           <w:rFonts w:ascii="DejaVu Serif" w:hAnsi="DejaVu Serif"/>
         </w:rPr>
-        <w:t>El usuario busca los recursos audiovisuales involucrados en el rodaje de una pelicula o proyecto audiovisual</w:t>
+        <w:t xml:space="preserve">El usuario busca los recursos audiovisuales involucrados en el rodaje de una </w:t>
+      </w:r>
+      <w:r>
+        <w:rPr>
+          <w:rFonts w:ascii="DejaVu Serif" w:hAnsi="DejaVu Serif"/>
+        </w:rPr>
+        <w:t>película</w:t>
+      </w:r>
+      <w:r>
+        <w:rPr>
+          <w:rFonts w:ascii="DejaVu Serif" w:hAnsi="DejaVu Serif"/>
+        </w:rPr>
+        <w:t xml:space="preserve"> o proyecto audiovisual</w:t>
       </w:r>
       <w:r>
         <w:rPr>
@@ -131,7 +144,7 @@
         <w:rPr>
           <w:rFonts w:ascii="DejaVu Serif" w:hAnsi="DejaVu Serif"/>
         </w:rPr>
-        <w:t>Un manager</w:t>
+        <w:t>Productor, Director, Guionista.</w:t>
       </w:r>
     </w:p>
     <w:p>
@@ -154,7 +167,19 @@
         <w:rPr>
           <w:rFonts w:ascii="DejaVu Serif" w:hAnsi="DejaVu Serif"/>
         </w:rPr>
-        <w:t>Bases de datos, pantalla de móvil o monitor.</w:t>
+        <w:t>Bases de datos, pantalla de móvil o monitor</w:t>
+      </w:r>
+      <w:r>
+        <w:rPr>
+          <w:rFonts w:ascii="DejaVu Serif" w:hAnsi="DejaVu Serif"/>
+        </w:rPr>
+        <w:t>, correo electrónico</w:t>
+      </w:r>
+      <w:r>
+        <w:rPr>
+          <w:rFonts w:ascii="DejaVu Serif" w:hAnsi="DejaVu Serif"/>
+        </w:rPr>
+        <w:t>.</w:t>
       </w:r>
     </w:p>
     <w:p>
@@ -207,7 +232,19 @@
         <w:rPr>
           <w:rFonts w:ascii="DejaVu Serif" w:hAnsi="DejaVu Serif"/>
         </w:rPr>
-        <w:t>Estar dentro del modulo de Gestión de recursos audiovisuales</w:t>
+        <w:t xml:space="preserve">Estar dentro del </w:t>
+      </w:r>
+      <w:r>
+        <w:rPr>
+          <w:rFonts w:ascii="DejaVu Serif" w:hAnsi="DejaVu Serif"/>
+        </w:rPr>
+        <w:t>módulo</w:t>
+      </w:r>
+      <w:r>
+        <w:rPr>
+          <w:rFonts w:ascii="DejaVu Serif" w:hAnsi="DejaVu Serif"/>
+        </w:rPr>
+        <w:t xml:space="preserve"> de Gestión de recursos audiovisuales</w:t>
       </w:r>
       <w:r>
         <w:rPr>
@@ -347,7 +384,19 @@
         <w:rPr>
           <w:rFonts w:ascii="DejaVu Serif" w:hAnsi="DejaVu Serif"/>
         </w:rPr>
-        <w:t>&lt;SIS&gt; Muestra la pantalla principal del subsistema de gestión de recursos audiovisuales</w:t>
+        <w:t>El sistema m</w:t>
+      </w:r>
+      <w:r>
+        <w:rPr>
+          <w:rFonts w:ascii="DejaVu Serif" w:hAnsi="DejaVu Serif"/>
+        </w:rPr>
+        <w:t xml:space="preserve">uestra la pantalla principal </w:t>
+      </w:r>
+      <w:r>
+        <w:rPr>
+          <w:rFonts w:ascii="DejaVu Serif" w:hAnsi="DejaVu Serif"/>
+        </w:rPr>
+        <w:t>consultas</w:t>
       </w:r>
       <w:r>
         <w:rPr>
@@ -374,7 +423,7 @@
         <w:rPr>
           <w:rFonts w:ascii="DejaVu Serif" w:hAnsi="DejaVu Serif"/>
         </w:rPr>
-        <w:t>&lt;US&gt; Es usuario selecciona el boton de Consulta</w:t>
+        <w:t>El sistema ofrece un casillero para introducir el título, tipo y estado del recurso.</w:t>
       </w:r>
     </w:p>
     <w:p>
@@ -395,7 +444,7 @@
         <w:rPr>
           <w:rFonts w:ascii="DejaVu Serif" w:hAnsi="DejaVu Serif"/>
         </w:rPr>
-        <w:t>&lt;SIS&gt; Muestra la pantalla de consultas y se ofrece un casillero para introducir el título, tipo y estado del recurso.</w:t>
+        <w:t>El  usuario selecciona el botón de Consulta.</w:t>
       </w:r>
     </w:p>
     <w:p>
@@ -416,7 +465,37 @@
         <w:rPr>
           <w:rFonts w:ascii="DejaVu Serif" w:hAnsi="DejaVu Serif"/>
         </w:rPr>
-        <w:t xml:space="preserve"> &lt;US&gt; El usuario introduce los datos y pulsa el boton de mostrar los recursos.</w:t>
+        <w:t xml:space="preserve"> </w:t>
+      </w:r>
+      <w:r>
+        <w:rPr>
+          <w:rFonts w:ascii="DejaVu Serif" w:hAnsi="DejaVu Serif"/>
+        </w:rPr>
+        <w:t xml:space="preserve">El usuario introduce los datos y pulsa el </w:t>
+      </w:r>
+      <w:r>
+        <w:rPr>
+          <w:rFonts w:ascii="DejaVu Serif" w:hAnsi="DejaVu Serif"/>
+        </w:rPr>
+        <w:t>botón</w:t>
+      </w:r>
+      <w:r>
+        <w:rPr>
+          <w:rFonts w:ascii="DejaVu Serif" w:hAnsi="DejaVu Serif"/>
+        </w:rPr>
+        <w:t xml:space="preserve"> de </w:t>
+      </w:r>
+      <w:r>
+        <w:rPr>
+          <w:rFonts w:ascii="DejaVu Serif" w:hAnsi="DejaVu Serif"/>
+        </w:rPr>
+        <w:t>buscar</w:t>
+      </w:r>
+      <w:r>
+        <w:rPr>
+          <w:rFonts w:ascii="DejaVu Serif" w:hAnsi="DejaVu Serif"/>
+        </w:rPr>
+        <w:t xml:space="preserve"> recursos.</w:t>
       </w:r>
     </w:p>
     <w:p>
@@ -437,13 +516,31 @@
         <w:rPr>
           <w:rFonts w:ascii="DejaVu Serif" w:hAnsi="DejaVu Serif"/>
         </w:rPr>
-        <w:t>&lt;SIS&gt; Muestra los recursos encontrados</w:t>
-      </w:r>
-      <w:r>
-        <w:rPr>
-          <w:rFonts w:ascii="DejaVu Serif" w:hAnsi="DejaVu Serif"/>
-        </w:rPr>
-        <w:t xml:space="preserve"> </w:t>
+        <w:t>E</w:t>
+      </w:r>
+      <w:r>
+        <w:rPr>
+          <w:rFonts w:ascii="DejaVu Serif" w:hAnsi="DejaVu Serif"/>
+        </w:rPr>
+        <w:t>l sistema m</w:t>
+      </w:r>
+      <w:r>
+        <w:rPr>
+          <w:rFonts w:ascii="DejaVu Serif" w:hAnsi="DejaVu Serif"/>
+        </w:rPr>
+        <w:t xml:space="preserve">uestra los recursos </w:t>
+      </w:r>
+      <w:r>
+        <w:rPr>
+          <w:rFonts w:ascii="DejaVu Serif" w:hAnsi="DejaVu Serif"/>
+        </w:rPr>
+        <w:t>encontrados</w:t>
+      </w:r>
+      <w:r>
+        <w:rPr>
+          <w:rFonts w:ascii="DejaVu Serif" w:hAnsi="DejaVu Serif"/>
+        </w:rPr>
+        <w:t xml:space="preserve"> en la casilla de resultados</w:t>
       </w:r>
       <w:r>
         <w:rPr>
@@ -455,7 +552,7 @@
     <w:p>
       <w:pPr>
         <w:rPr>
-          <w:rFonts w:ascii="DejaVu Serif" w:hAnsi="DejaVu Serif"/>
+          <w:rFonts w:ascii="DejaVu Serif" w:hAnsi="DejaVu Serif" w:hint="eastAsia"/>
         </w:rPr>
       </w:pPr>
       <w:r>
@@ -468,33 +565,82 @@
         <w:rPr>
           <w:rFonts w:ascii="DejaVu Serif" w:hAnsi="DejaVu Serif"/>
         </w:rPr>
-        <w:t xml:space="preserve">&lt;US&gt; </w:t>
-      </w:r>
-      <w:r>
-        <w:rPr>
-          <w:rFonts w:ascii="DejaVu Serif" w:hAnsi="DejaVu Serif"/>
-        </w:rPr>
-        <w:t>El usuario selecciona el boton de informacion.</w:t>
+        <w:t xml:space="preserve">El usuario selecciona el </w:t>
+      </w:r>
+      <w:r>
+        <w:rPr>
+          <w:rFonts w:ascii="DejaVu Serif" w:hAnsi="DejaVu Serif"/>
+        </w:rPr>
+        <w:t>botón</w:t>
+      </w:r>
+      <w:r>
+        <w:rPr>
+          <w:rFonts w:ascii="DejaVu Serif" w:hAnsi="DejaVu Serif"/>
+        </w:rPr>
+        <w:t xml:space="preserve"> de </w:t>
+      </w:r>
+      <w:r>
+        <w:rPr>
+          <w:rFonts w:ascii="DejaVu Serif" w:hAnsi="DejaVu Serif"/>
+        </w:rPr>
+        <w:t>información</w:t>
+      </w:r>
+      <w:r>
+        <w:rPr>
+          <w:rFonts w:ascii="DejaVu Serif" w:hAnsi="DejaVu Serif"/>
+        </w:rPr>
+        <w:t xml:space="preserve"> del recurso seleccionado</w:t>
+      </w:r>
+      <w:r>
+        <w:rPr>
+          <w:rFonts w:ascii="DejaVu Serif" w:hAnsi="DejaVu Serif"/>
+        </w:rPr>
+        <w:t>.</w:t>
       </w:r>
     </w:p>
     <w:p>
       <w:pPr>
         <w:rPr>
           <w:rFonts w:hint="eastAsia"/>
-          <w:bCs/>
-        </w:rPr>
-      </w:pPr>
-      <w:r>
-        <w:rPr>
-          <w:bCs/>
-        </w:rPr>
-        <w:t>7. &lt;SIS&gt; mu</w:t>
-      </w:r>
-      <w:r>
-        <w:rPr>
-          <w:bCs/>
-        </w:rPr>
-        <w:t>estra una pantalla con la descripcion y todos los datos del recurso.</w:t>
+          <w:b/>
+          <w:bCs/>
+        </w:rPr>
+      </w:pPr>
+      <w:r>
+        <w:rPr>
+          <w:bCs/>
+        </w:rPr>
+        <w:t xml:space="preserve">7. </w:t>
+      </w:r>
+      <w:r>
+        <w:rPr>
+          <w:bCs/>
+        </w:rPr>
+        <w:t>El sistema</w:t>
+      </w:r>
+      <w:r>
+        <w:rPr>
+          <w:bCs/>
+        </w:rPr>
+        <w:t xml:space="preserve"> mu</w:t>
+      </w:r>
+      <w:r>
+        <w:rPr>
+          <w:bCs/>
+        </w:rPr>
+        <w:t xml:space="preserve">estra una pantalla con la </w:t>
+      </w:r>
+      <w:r>
+        <w:rPr>
+          <w:bCs/>
+        </w:rPr>
+        <w:t>descripción</w:t>
+      </w:r>
+      <w:r>
+        <w:rPr>
+          <w:bCs/>
+        </w:rPr>
+        <w:t xml:space="preserve"> y todos los datos del recurso.</w:t>
       </w:r>
     </w:p>
     <w:p>
@@ -503,176 +649,196 @@
           <w:rFonts w:hint="eastAsia"/>
         </w:rPr>
       </w:pPr>
-    </w:p>
-    <w:p>
-      <w:pPr>
-        <w:rPr>
-          <w:rFonts w:hint="eastAsia"/>
-        </w:rPr>
-      </w:pPr>
-    </w:p>
-    <w:p>
-      <w:pPr>
-        <w:rPr>
-          <w:rFonts w:ascii="DejaVu Serif" w:hAnsi="DejaVu Serif" w:hint="eastAsia"/>
-          <w:b/>
-          <w:bCs/>
-        </w:rPr>
-      </w:pPr>
-      <w:r>
-        <w:rPr>
-          <w:rFonts w:ascii="DejaVu Serif" w:hAnsi="DejaVu Serif"/>
-          <w:b/>
-          <w:bCs/>
-        </w:rPr>
-        <w:t>Flujos secundarios.</w:t>
-      </w:r>
-    </w:p>
-    <w:p>
-      <w:pPr>
-        <w:rPr>
-          <w:rFonts w:hint="eastAsia"/>
-        </w:rPr>
-      </w:pPr>
-    </w:p>
-    <w:p>
-      <w:pPr>
-        <w:rPr>
-          <w:rFonts w:ascii="DejaVu Serif" w:hAnsi="DejaVu Serif" w:hint="eastAsia"/>
-        </w:rPr>
-      </w:pPr>
-      <w:r>
-        <w:rPr>
-          <w:rFonts w:ascii="DejaVu Serif" w:hAnsi="DejaVu Serif"/>
-        </w:rPr>
-        <w:t>5</w:t>
-      </w:r>
-      <w:r>
-        <w:rPr>
-          <w:rFonts w:ascii="DejaVu Serif" w:hAnsi="DejaVu Serif"/>
-        </w:rPr>
-        <w:t xml:space="preserve">.a </w:t>
-      </w:r>
-      <w:r>
-        <w:rPr>
-          <w:rFonts w:ascii="DejaVu Serif" w:hAnsi="DejaVu Serif"/>
-        </w:rPr>
-        <w:tab/>
-      </w:r>
-      <w:r>
-        <w:rPr>
-          <w:rFonts w:ascii="DejaVu Serif" w:hAnsi="DejaVu Serif"/>
-        </w:rPr>
-        <w:t>El sistema no encuentra resultados y muestra un mensaje sin resultados.</w:t>
-      </w:r>
-    </w:p>
-    <w:p>
-      <w:pPr>
-        <w:rPr>
-          <w:rFonts w:hint="eastAsia"/>
-        </w:rPr>
-      </w:pPr>
-    </w:p>
-    <w:p>
-      <w:pPr>
-        <w:rPr>
-          <w:rFonts w:ascii="DejaVu Serif" w:hAnsi="DejaVu Serif" w:hint="eastAsia"/>
-        </w:rPr>
-      </w:pPr>
-      <w:r>
-        <w:rPr>
-          <w:rFonts w:ascii="DejaVu Serif" w:hAnsi="DejaVu Serif"/>
-        </w:rPr>
-        <w:t>E</w:t>
-      </w:r>
-      <w:r>
-        <w:rPr>
-          <w:rFonts w:ascii="DejaVu Serif" w:hAnsi="DejaVu Serif"/>
-        </w:rPr>
-        <w:t>n el paso</w:t>
-      </w:r>
-      <w:r>
-        <w:rPr>
-          <w:rFonts w:ascii="DejaVu Serif" w:hAnsi="DejaVu Serif"/>
-        </w:rPr>
-        <w:t xml:space="preserve"> </w:t>
-      </w:r>
-      <w:r>
-        <w:rPr>
-          <w:rFonts w:ascii="DejaVu Serif" w:hAnsi="DejaVu Serif"/>
-        </w:rPr>
-        <w:t>5 el usuario puede ordenar los resultados según orden alfabetico, estado, tipo, fecha de adquisición.</w:t>
-      </w:r>
-    </w:p>
-    <w:p>
-      <w:pPr>
-        <w:rPr>
-          <w:rFonts w:hint="eastAsia"/>
-        </w:rPr>
-      </w:pPr>
-    </w:p>
-    <w:p>
-      <w:pPr>
-        <w:rPr>
-          <w:rFonts w:ascii="DejaVu Serif" w:hAnsi="DejaVu Serif" w:hint="eastAsia"/>
-          <w:b/>
-          <w:bCs/>
-        </w:rPr>
-      </w:pPr>
-      <w:r>
-        <w:rPr>
-          <w:rFonts w:ascii="DejaVu Serif" w:hAnsi="DejaVu Serif"/>
-          <w:b/>
-          <w:bCs/>
-        </w:rPr>
-        <w:t>Requisitos no funcionales a tener en cuenta</w:t>
-      </w:r>
-    </w:p>
-    <w:p>
-      <w:pPr>
-        <w:rPr>
-          <w:rFonts w:hint="eastAsia"/>
-        </w:rPr>
-      </w:pPr>
-    </w:p>
-    <w:p>
-      <w:pPr>
-        <w:rPr>
-          <w:rFonts w:ascii="DejaVu Serif" w:hAnsi="DejaVu Serif" w:hint="eastAsia"/>
-        </w:rPr>
-      </w:pPr>
-      <w:r>
-        <w:rPr>
-          <w:rFonts w:ascii="DejaVu Serif" w:hAnsi="DejaVu Serif"/>
-        </w:rPr>
-        <w:t xml:space="preserve">El tiempo de espera del paso </w:t>
-      </w:r>
-      <w:r>
-        <w:rPr>
-          <w:rFonts w:ascii="DejaVu Serif" w:hAnsi="DejaVu Serif"/>
-        </w:rPr>
-        <w:t>5</w:t>
-      </w:r>
-      <w:r>
-        <w:rPr>
-          <w:rFonts w:ascii="DejaVu Serif" w:hAnsi="DejaVu Serif"/>
-        </w:rPr>
-        <w:t xml:space="preserve"> no puede exceder el tiempo </w:t>
-      </w:r>
-      <w:r>
-        <w:rPr>
-          <w:rFonts w:ascii="DejaVu Serif" w:hAnsi="DejaVu Serif" w:hint="eastAsia"/>
-        </w:rPr>
-        <w:t>m</w:t>
-      </w:r>
-      <w:r>
-        <w:rPr>
-          <w:rFonts w:ascii="DejaVu Serif" w:hAnsi="DejaVu Serif"/>
-        </w:rPr>
-        <w:t>áximo de carga.</w:t>
-      </w:r>
       <w:bookmarkStart w:id="0" w:name="_GoBack"/>
       <w:bookmarkEnd w:id="0"/>
+    </w:p>
+    <w:p>
+      <w:pPr>
+        <w:rPr>
+          <w:rFonts w:hint="eastAsia"/>
+        </w:rPr>
+      </w:pPr>
+    </w:p>
+    <w:p>
+      <w:pPr>
+        <w:rPr>
+          <w:rFonts w:ascii="DejaVu Serif" w:hAnsi="DejaVu Serif" w:hint="eastAsia"/>
+          <w:b/>
+          <w:bCs/>
+        </w:rPr>
+      </w:pPr>
+      <w:r>
+        <w:rPr>
+          <w:rFonts w:ascii="DejaVu Serif" w:hAnsi="DejaVu Serif"/>
+          <w:b/>
+          <w:bCs/>
+        </w:rPr>
+        <w:t>Flujos secundarios.</w:t>
+      </w:r>
+    </w:p>
+    <w:p>
+      <w:pPr>
+        <w:rPr>
+          <w:rFonts w:hint="eastAsia"/>
+        </w:rPr>
+      </w:pPr>
+    </w:p>
+    <w:p>
+      <w:pPr>
+        <w:rPr>
+          <w:rFonts w:ascii="DejaVu Serif" w:hAnsi="DejaVu Serif" w:hint="eastAsia"/>
+        </w:rPr>
+      </w:pPr>
+      <w:proofErr w:type="gramStart"/>
+      <w:r>
+        <w:rPr>
+          <w:rFonts w:ascii="DejaVu Serif" w:hAnsi="DejaVu Serif"/>
+        </w:rPr>
+        <w:t>5</w:t>
+      </w:r>
+      <w:r>
+        <w:rPr>
+          <w:rFonts w:ascii="DejaVu Serif" w:hAnsi="DejaVu Serif"/>
+        </w:rPr>
+        <w:t>.a</w:t>
+      </w:r>
+      <w:proofErr w:type="gramEnd"/>
+      <w:r>
+        <w:rPr>
+          <w:rFonts w:ascii="DejaVu Serif" w:hAnsi="DejaVu Serif"/>
+        </w:rPr>
+        <w:t xml:space="preserve"> </w:t>
+      </w:r>
+      <w:r>
+        <w:rPr>
+          <w:rFonts w:ascii="DejaVu Serif" w:hAnsi="DejaVu Serif"/>
+        </w:rPr>
+        <w:tab/>
+      </w:r>
+      <w:r>
+        <w:rPr>
+          <w:rFonts w:ascii="DejaVu Serif" w:hAnsi="DejaVu Serif"/>
+        </w:rPr>
+        <w:t>El sistema no encuentra resultados y muestra un mensaje sin resultados.</w:t>
+      </w:r>
+    </w:p>
+    <w:p>
+      <w:pPr>
+        <w:rPr>
+          <w:rFonts w:hint="eastAsia"/>
+        </w:rPr>
+      </w:pPr>
+    </w:p>
+    <w:p>
+      <w:pPr>
+        <w:rPr>
+          <w:rFonts w:ascii="DejaVu Serif" w:hAnsi="DejaVu Serif" w:hint="eastAsia"/>
+        </w:rPr>
+      </w:pPr>
+      <w:r>
+        <w:rPr>
+          <w:rFonts w:ascii="DejaVu Serif" w:hAnsi="DejaVu Serif"/>
+        </w:rPr>
+        <w:t>E</w:t>
+      </w:r>
+      <w:r>
+        <w:rPr>
+          <w:rFonts w:ascii="DejaVu Serif" w:hAnsi="DejaVu Serif"/>
+        </w:rPr>
+        <w:t>n el paso</w:t>
+      </w:r>
+      <w:r>
+        <w:rPr>
+          <w:rFonts w:ascii="DejaVu Serif" w:hAnsi="DejaVu Serif"/>
+        </w:rPr>
+        <w:t xml:space="preserve"> </w:t>
+      </w:r>
+      <w:r>
+        <w:rPr>
+          <w:rFonts w:ascii="DejaVu Serif" w:hAnsi="DejaVu Serif"/>
+        </w:rPr>
+        <w:t xml:space="preserve">5 el usuario puede ordenar los resultados según orden </w:t>
+      </w:r>
+      <w:r>
+        <w:rPr>
+          <w:rFonts w:ascii="DejaVu Serif" w:hAnsi="DejaVu Serif"/>
+        </w:rPr>
+        <w:t>alfabético</w:t>
+      </w:r>
+      <w:r>
+        <w:rPr>
+          <w:rFonts w:ascii="DejaVu Serif" w:hAnsi="DejaVu Serif"/>
+        </w:rPr>
+        <w:t>, estado, tipo, fecha de adquisición.</w:t>
+      </w:r>
+    </w:p>
+    <w:p>
+      <w:pPr>
+        <w:rPr>
+          <w:rFonts w:hint="eastAsia"/>
+        </w:rPr>
+      </w:pPr>
+    </w:p>
+    <w:p>
+      <w:pPr>
+        <w:rPr>
+          <w:rFonts w:ascii="DejaVu Serif" w:hAnsi="DejaVu Serif" w:hint="eastAsia"/>
+          <w:b/>
+          <w:bCs/>
+        </w:rPr>
+      </w:pPr>
+      <w:r>
+        <w:rPr>
+          <w:rFonts w:ascii="DejaVu Serif" w:hAnsi="DejaVu Serif"/>
+          <w:b/>
+          <w:bCs/>
+        </w:rPr>
+        <w:t>Requisitos no funcionales a tener en cuenta</w:t>
+      </w:r>
+    </w:p>
+    <w:p>
+      <w:pPr>
+        <w:rPr>
+          <w:rFonts w:hint="eastAsia"/>
+        </w:rPr>
+      </w:pPr>
+    </w:p>
+    <w:p>
+      <w:pPr>
+        <w:rPr>
+          <w:rFonts w:ascii="DejaVu Serif" w:hAnsi="DejaVu Serif" w:hint="eastAsia"/>
+        </w:rPr>
+      </w:pPr>
+      <w:r>
+        <w:rPr>
+          <w:rFonts w:ascii="DejaVu Serif" w:hAnsi="DejaVu Serif"/>
+        </w:rPr>
+        <w:t xml:space="preserve">El tiempo de espera del paso </w:t>
+      </w:r>
+      <w:r>
+        <w:rPr>
+          <w:rFonts w:ascii="DejaVu Serif" w:hAnsi="DejaVu Serif"/>
+        </w:rPr>
+        <w:t>5</w:t>
+      </w:r>
+      <w:r>
+        <w:rPr>
+          <w:rFonts w:ascii="DejaVu Serif" w:hAnsi="DejaVu Serif"/>
+        </w:rPr>
+        <w:t xml:space="preserve"> no puede exceder el tiempo </w:t>
+      </w:r>
+      <w:r>
+        <w:rPr>
+          <w:rFonts w:ascii="DejaVu Serif" w:hAnsi="DejaVu Serif" w:hint="eastAsia"/>
+        </w:rPr>
+        <w:t>m</w:t>
+      </w:r>
+      <w:r>
+        <w:rPr>
+          <w:rFonts w:ascii="DejaVu Serif" w:hAnsi="DejaVu Serif"/>
+        </w:rPr>
+        <w:t>áximo de carga.</w:t>
+      </w:r>
     </w:p>
     <w:sectPr>
       <w:pgSz w:w="11906" w:h="16838"/>
@@ -685,7 +851,7 @@
 </file>
 
 <file path=word/numbering.xml><?xml version="1.0" encoding="utf-8"?>
-<w:numbering xmlns:wpc="http://schemas.microsoft.com/office/word/2010/wordprocessingCanvas" xmlns:cx="http://schemas.microsoft.com/office/drawing/2014/chartex" xmlns:cx1="http://schemas.microsoft.com/office/drawing/2015/9/8/chartex" xmlns:cx2="http://schemas.microsoft.com/office/drawing/2015/10/21/chartex" xmlns:cx3="http://schemas.microsoft.com/office/drawing/2016/5/9/chartex" xmlns:cx4="http://schemas.microsoft.com/office/drawing/2016/5/10/chartex" xmlns:cx5="http://schemas.microsoft.com/office/drawing/2016/5/11/chartex" xmlns:cx6="http://schemas.microsoft.com/office/drawing/2016/5/12/chartex" xmlns:cx7="http://schemas.microsoft.com/office/drawing/2016/5/13/chartex" xmlns:cx8="http://schemas.microsoft.com/office/drawing/2016/5/14/chartex" xmlns:mc="http://schemas.openxmlformats.org/markup-compatibility/2006" xmlns:aink="http://schemas.microsoft.com/office/drawing/2016/ink" xmlns:am3d="http://schemas.microsoft.com/office/drawing/2017/model3d" xmlns:o="urn:schemas-microsoft-com:office:office" xmlns:r="http://schemas.openxmlformats.org/officeDocument/2006/relationships" xmlns:m="http://schemas.openxmlformats.org/officeDocument/2006/math" xmlns:v="urn:schemas-microsoft-com:vml" xmlns:wp14="http://schemas.microsoft.com/office/word/2010/wordprocessingDrawing" xmlns:wp="http://schemas.openxmlformats.org/drawingml/2006/wordprocessingDrawing" xmlns:w10="urn:schemas-microsoft-com:office:word" xmlns:w="http://schemas.openxmlformats.org/wordprocessingml/2006/main" xmlns:w14="http://schemas.microsoft.com/office/word/2010/wordml" xmlns:w15="http://schemas.microsoft.com/office/word/2012/wordml" xmlns:w16cid="http://schemas.microsoft.com/office/word/2016/wordml/cid" xmlns:w16se="http://schemas.microsoft.com/office/word/2015/wordml/symex" xmlns:wpg="http://schemas.microsoft.com/office/word/2010/wordprocessingGroup" xmlns:wpi="http://schemas.microsoft.com/office/word/2010/wordprocessingInk" xmlns:wne="http://schemas.microsoft.com/office/word/2006/wordml" xmlns:wps="http://schemas.microsoft.com/office/word/2010/wordprocessingShape" mc:Ignorable="w14 w15 w16se w16cid wp14">
+<w:numbering xmlns:wpc="http://schemas.microsoft.com/office/word/2010/wordprocessingCanvas" xmlns:mc="http://schemas.openxmlformats.org/markup-compatibility/2006" xmlns:o="urn:schemas-microsoft-com:office:office" xmlns:r="http://schemas.openxmlformats.org/officeDocument/2006/relationships" xmlns:m="http://schemas.openxmlformats.org/officeDocument/2006/math" xmlns:v="urn:schemas-microsoft-com:vml" xmlns:wp14="http://schemas.microsoft.com/office/word/2010/wordprocessingDrawing" xmlns:wp="http://schemas.openxmlformats.org/drawingml/2006/wordprocessingDrawing" xmlns:w10="urn:schemas-microsoft-com:office:word" xmlns:w="http://schemas.openxmlformats.org/wordprocessingml/2006/main" xmlns:w14="http://schemas.microsoft.com/office/word/2010/wordml" xmlns:w15="http://schemas.microsoft.com/office/word/2012/wordml" xmlns:wpg="http://schemas.microsoft.com/office/word/2010/wordprocessingGroup" xmlns:wpi="http://schemas.microsoft.com/office/word/2010/wordprocessingInk" xmlns:wne="http://schemas.microsoft.com/office/word/2006/wordml" xmlns:wps="http://schemas.microsoft.com/office/word/2010/wordprocessingShape" mc:Ignorable="w14 w15 wp14">
   <w:abstractNum w:abstractNumId="0" w15:restartNumberingAfterBreak="0">
     <w:nsid w:val="18A645EB"/>
     <w:multiLevelType w:val="multilevel"/>
@@ -931,7 +1097,7 @@
 </file>
 
 <file path=word/styles.xml><?xml version="1.0" encoding="utf-8"?>
-<w:styles xmlns:mc="http://schemas.openxmlformats.org/markup-compatibility/2006" xmlns:r="http://schemas.openxmlformats.org/officeDocument/2006/relationships" xmlns:w="http://schemas.openxmlformats.org/wordprocessingml/2006/main" xmlns:w14="http://schemas.microsoft.com/office/word/2010/wordml" xmlns:w15="http://schemas.microsoft.com/office/word/2012/wordml" xmlns:w16cid="http://schemas.microsoft.com/office/word/2016/wordml/cid" xmlns:w16se="http://schemas.microsoft.com/office/word/2015/wordml/symex" mc:Ignorable="w14 w15 w16se w16cid">
+<w:styles xmlns:mc="http://schemas.openxmlformats.org/markup-compatibility/2006" xmlns:r="http://schemas.openxmlformats.org/officeDocument/2006/relationships" xmlns:w="http://schemas.openxmlformats.org/wordprocessingml/2006/main" xmlns:w14="http://schemas.microsoft.com/office/word/2010/wordml" xmlns:w15="http://schemas.microsoft.com/office/word/2012/wordml" mc:Ignorable="w14 w15">
   <w:docDefaults>
     <w:rPrDefault>
       <w:rPr>
@@ -944,7 +1110,7 @@
     </w:rPrDefault>
     <w:pPrDefault/>
   </w:docDefaults>
-  <w:latentStyles w:defLockedState="0" w:defUIPriority="99" w:defSemiHidden="0" w:defUnhideWhenUsed="0" w:defQFormat="0" w:count="375">
+  <w:latentStyles w:defLockedState="0" w:defUIPriority="99" w:defSemiHidden="0" w:defUnhideWhenUsed="0" w:defQFormat="0" w:count="371">
     <w:lsdException w:name="Normal" w:uiPriority="0" w:qFormat="1"/>
     <w:lsdException w:name="heading 1" w:uiPriority="9" w:qFormat="1"/>
     <w:lsdException w:name="heading 2" w:semiHidden="1" w:uiPriority="9" w:unhideWhenUsed="1" w:qFormat="1"/>
@@ -1099,7 +1265,7 @@
     <w:lsdException w:name="Table Web 2" w:semiHidden="1" w:unhideWhenUsed="1"/>
     <w:lsdException w:name="Table Web 3" w:semiHidden="1" w:unhideWhenUsed="1"/>
     <w:lsdException w:name="Balloon Text" w:semiHidden="1" w:unhideWhenUsed="1"/>
-    <w:lsdException w:name="Table Grid" w:semiHidden="1" w:uiPriority="59" w:unhideWhenUsed="1"/>
+    <w:lsdException w:name="Table Grid" w:uiPriority="59"/>
     <w:lsdException w:name="Table Theme" w:semiHidden="1" w:unhideWhenUsed="1"/>
     <w:lsdException w:name="Placeholder Text" w:semiHidden="1"/>
     <w:lsdException w:name="No Spacing" w:uiPriority="1" w:qFormat="1"/>
@@ -1316,10 +1482,6 @@
     <w:lsdException w:name="List Table 5 Dark Accent 6" w:uiPriority="50"/>
     <w:lsdException w:name="List Table 6 Colorful Accent 6" w:uiPriority="51"/>
     <w:lsdException w:name="List Table 7 Colorful Accent 6" w:uiPriority="52"/>
-    <w:lsdException w:name="Mention" w:semiHidden="1" w:unhideWhenUsed="1"/>
-    <w:lsdException w:name="Smart Hyperlink" w:semiHidden="1" w:unhideWhenUsed="1"/>
-    <w:lsdException w:name="Hashtag" w:semiHidden="1" w:unhideWhenUsed="1"/>
-    <w:lsdException w:name="Unresolved Mention" w:semiHidden="1" w:unhideWhenUsed="1"/>
   </w:latentStyles>
   <w:style w:type="paragraph" w:default="1" w:styleId="Normal">
     <w:name w:val="Normal"/>
@@ -1361,7 +1523,7 @@
       <w:rFonts w:ascii="OpenSymbol" w:eastAsia="OpenSymbol" w:hAnsi="OpenSymbol" w:cs="OpenSymbol"/>
     </w:rPr>
   </w:style>
-  <w:style w:type="paragraph" w:styleId="Ttulo">
+  <w:style w:type="paragraph" w:styleId="Puesto">
     <w:name w:val="Title"/>
     <w:basedOn w:val="Normal"/>
     <w:next w:val="Textoindependiente"/>
@@ -1412,6 +1574,21 @@
     <w:pPr>
       <w:suppressLineNumbers/>
     </w:pPr>
+  </w:style>
+  <w:style w:type="paragraph" w:styleId="Prrafodelista">
+    <w:name w:val="List Paragraph"/>
+    <w:basedOn w:val="Normal"/>
+    <w:uiPriority w:val="34"/>
+    <w:qFormat/>
+    <w:rsid w:val="00B01358"/>
+    <w:pPr>
+      <w:ind w:left="720"/>
+      <w:contextualSpacing/>
+    </w:pPr>
+    <w:rPr>
+      <w:rFonts w:cs="Mangal"/>
+      <w:szCs w:val="21"/>
+    </w:rPr>
   </w:style>
 </w:styles>
 </file>

</xml_diff>

<commit_message>
nuevos casos de uso
</commit_message>
<xml_diff>
--- a/Requisitos/DCU-CUs/CU_consultarRecursosAudiovisuales.docx
+++ b/Requisitos/DCU-CUs/CU_consultarRecursosAudiovisuales.docx
@@ -1,10 +1,9 @@
 
 <file path=word/document.xml><?xml version="1.0" encoding="utf-8"?>
-<w:document xmlns:wpc="http://schemas.microsoft.com/office/word/2010/wordprocessingCanvas" xmlns:mc="http://schemas.openxmlformats.org/markup-compatibility/2006" xmlns:o="urn:schemas-microsoft-com:office:office" xmlns:r="http://schemas.openxmlformats.org/officeDocument/2006/relationships" xmlns:m="http://schemas.openxmlformats.org/officeDocument/2006/math" xmlns:v="urn:schemas-microsoft-com:vml" xmlns:wp14="http://schemas.microsoft.com/office/word/2010/wordprocessingDrawing" xmlns:wp="http://schemas.openxmlformats.org/drawingml/2006/wordprocessingDrawing" xmlns:w10="urn:schemas-microsoft-com:office:word" xmlns:w="http://schemas.openxmlformats.org/wordprocessingml/2006/main" xmlns:w14="http://schemas.microsoft.com/office/word/2010/wordml" xmlns:w15="http://schemas.microsoft.com/office/word/2012/wordml" xmlns:wpg="http://schemas.microsoft.com/office/word/2010/wordprocessingGroup" xmlns:wpi="http://schemas.microsoft.com/office/word/2010/wordprocessingInk" xmlns:wne="http://schemas.microsoft.com/office/word/2006/wordml" xmlns:wps="http://schemas.microsoft.com/office/word/2010/wordprocessingShape" mc:Ignorable="w14 w15 wp14">
+<w:document xmlns:wpc="http://schemas.microsoft.com/office/word/2010/wordprocessingCanvas" xmlns:cx="http://schemas.microsoft.com/office/drawing/2014/chartex" xmlns:cx1="http://schemas.microsoft.com/office/drawing/2015/9/8/chartex" xmlns:cx2="http://schemas.microsoft.com/office/drawing/2015/10/21/chartex" xmlns:cx3="http://schemas.microsoft.com/office/drawing/2016/5/9/chartex" xmlns:cx4="http://schemas.microsoft.com/office/drawing/2016/5/10/chartex" xmlns:cx5="http://schemas.microsoft.com/office/drawing/2016/5/11/chartex" xmlns:cx6="http://schemas.microsoft.com/office/drawing/2016/5/12/chartex" xmlns:cx7="http://schemas.microsoft.com/office/drawing/2016/5/13/chartex" xmlns:cx8="http://schemas.microsoft.com/office/drawing/2016/5/14/chartex" xmlns:mc="http://schemas.openxmlformats.org/markup-compatibility/2006" xmlns:aink="http://schemas.microsoft.com/office/drawing/2016/ink" xmlns:am3d="http://schemas.microsoft.com/office/drawing/2017/model3d" xmlns:o="urn:schemas-microsoft-com:office:office" xmlns:r="http://schemas.openxmlformats.org/officeDocument/2006/relationships" xmlns:m="http://schemas.openxmlformats.org/officeDocument/2006/math" xmlns:v="urn:schemas-microsoft-com:vml" xmlns:wp14="http://schemas.microsoft.com/office/word/2010/wordprocessingDrawing" xmlns:wp="http://schemas.openxmlformats.org/drawingml/2006/wordprocessingDrawing" xmlns:w10="urn:schemas-microsoft-com:office:word" xmlns:w="http://schemas.openxmlformats.org/wordprocessingml/2006/main" xmlns:w14="http://schemas.microsoft.com/office/word/2010/wordml" xmlns:w15="http://schemas.microsoft.com/office/word/2012/wordml" xmlns:w16cid="http://schemas.microsoft.com/office/word/2016/wordml/cid" xmlns:w16se="http://schemas.microsoft.com/office/word/2015/wordml/symex" xmlns:wpg="http://schemas.microsoft.com/office/word/2010/wordprocessingGroup" xmlns:wpi="http://schemas.microsoft.com/office/word/2010/wordprocessingInk" xmlns:wne="http://schemas.microsoft.com/office/word/2006/wordml" xmlns:wps="http://schemas.microsoft.com/office/word/2010/wordprocessingShape" mc:Ignorable="w14 w15 w16se w16cid wp14">
   <w:body>
     <w:p>
       <w:pPr>
-        <w:ind w:left="5672" w:firstLine="709"/>
         <w:rPr>
           <w:rFonts w:ascii="DejaVu Serif" w:hAnsi="DejaVu Serif" w:hint="eastAsia"/>
           <w:b/>
@@ -103,19 +102,7 @@
         <w:rPr>
           <w:rFonts w:ascii="DejaVu Serif" w:hAnsi="DejaVu Serif"/>
         </w:rPr>
-        <w:t xml:space="preserve">El usuario busca los recursos audiovisuales involucrados en el rodaje de una </w:t>
-      </w:r>
-      <w:r>
-        <w:rPr>
-          <w:rFonts w:ascii="DejaVu Serif" w:hAnsi="DejaVu Serif"/>
-        </w:rPr>
-        <w:t>película</w:t>
-      </w:r>
-      <w:r>
-        <w:rPr>
-          <w:rFonts w:ascii="DejaVu Serif" w:hAnsi="DejaVu Serif"/>
-        </w:rPr>
-        <w:t xml:space="preserve"> o proyecto audiovisual</w:t>
+        <w:t>El usuario busca los recursos audiovisuales involucrados en el rodaje de una pelicula o proyecto audiovisual</w:t>
       </w:r>
       <w:r>
         <w:rPr>
@@ -144,7 +131,7 @@
         <w:rPr>
           <w:rFonts w:ascii="DejaVu Serif" w:hAnsi="DejaVu Serif"/>
         </w:rPr>
-        <w:t>Productor, Director, Guionista.</w:t>
+        <w:t>Un manager</w:t>
       </w:r>
     </w:p>
     <w:p>
@@ -167,19 +154,7 @@
         <w:rPr>
           <w:rFonts w:ascii="DejaVu Serif" w:hAnsi="DejaVu Serif"/>
         </w:rPr>
-        <w:t>Bases de datos, pantalla de móvil o monitor</w:t>
-      </w:r>
-      <w:r>
-        <w:rPr>
-          <w:rFonts w:ascii="DejaVu Serif" w:hAnsi="DejaVu Serif"/>
-        </w:rPr>
-        <w:t>, correo electrónico</w:t>
-      </w:r>
-      <w:r>
-        <w:rPr>
-          <w:rFonts w:ascii="DejaVu Serif" w:hAnsi="DejaVu Serif"/>
-        </w:rPr>
-        <w:t>.</w:t>
+        <w:t>Bases de datos, pantalla de móvil o monitor.</w:t>
       </w:r>
     </w:p>
     <w:p>
@@ -232,19 +207,7 @@
         <w:rPr>
           <w:rFonts w:ascii="DejaVu Serif" w:hAnsi="DejaVu Serif"/>
         </w:rPr>
-        <w:t xml:space="preserve">Estar dentro del </w:t>
-      </w:r>
-      <w:r>
-        <w:rPr>
-          <w:rFonts w:ascii="DejaVu Serif" w:hAnsi="DejaVu Serif"/>
-        </w:rPr>
-        <w:t>módulo</w:t>
-      </w:r>
-      <w:r>
-        <w:rPr>
-          <w:rFonts w:ascii="DejaVu Serif" w:hAnsi="DejaVu Serif"/>
-        </w:rPr>
-        <w:t xml:space="preserve"> de Gestión de recursos audiovisuales</w:t>
+        <w:t>Estar dentro del modulo de Gestión de recursos audiovisuales</w:t>
       </w:r>
       <w:r>
         <w:rPr>
@@ -384,19 +347,7 @@
         <w:rPr>
           <w:rFonts w:ascii="DejaVu Serif" w:hAnsi="DejaVu Serif"/>
         </w:rPr>
-        <w:t>El sistema m</w:t>
-      </w:r>
-      <w:r>
-        <w:rPr>
-          <w:rFonts w:ascii="DejaVu Serif" w:hAnsi="DejaVu Serif"/>
-        </w:rPr>
-        <w:t xml:space="preserve">uestra la pantalla principal </w:t>
-      </w:r>
-      <w:r>
-        <w:rPr>
-          <w:rFonts w:ascii="DejaVu Serif" w:hAnsi="DejaVu Serif"/>
-        </w:rPr>
-        <w:t>consultas</w:t>
+        <w:t>&lt;SIS&gt; Muestra la pantalla principal del subsistema de gestión de recursos audiovisuales</w:t>
       </w:r>
       <w:r>
         <w:rPr>
@@ -423,7 +374,7 @@
         <w:rPr>
           <w:rFonts w:ascii="DejaVu Serif" w:hAnsi="DejaVu Serif"/>
         </w:rPr>
-        <w:t>El sistema ofrece un casillero para introducir el título, tipo y estado del recurso.</w:t>
+        <w:t>&lt;US&gt; Es usuario selecciona el boton de Consulta</w:t>
       </w:r>
     </w:p>
     <w:p>
@@ -444,7 +395,7 @@
         <w:rPr>
           <w:rFonts w:ascii="DejaVu Serif" w:hAnsi="DejaVu Serif"/>
         </w:rPr>
-        <w:t>El  usuario selecciona el botón de Consulta.</w:t>
+        <w:t>&lt;SIS&gt; Muestra la pantalla de consultas y se ofrece un casillero para introducir el título, tipo y estado del recurso.</w:t>
       </w:r>
     </w:p>
     <w:p>
@@ -465,53 +416,169 @@
         <w:rPr>
           <w:rFonts w:ascii="DejaVu Serif" w:hAnsi="DejaVu Serif"/>
         </w:rPr>
+        <w:t xml:space="preserve"> &lt;US&gt; El usuario introduce los datos y pulsa el boton de mostrar los recursos.</w:t>
+      </w:r>
+    </w:p>
+    <w:p>
+      <w:pPr>
+        <w:rPr>
+          <w:rFonts w:hint="eastAsia"/>
+          <w:b/>
+          <w:bCs/>
+        </w:rPr>
+      </w:pPr>
+      <w:r>
+        <w:rPr>
+          <w:rFonts w:ascii="DejaVu Serif" w:hAnsi="DejaVu Serif"/>
+        </w:rPr>
+        <w:t xml:space="preserve">5. </w:t>
+      </w:r>
+      <w:r>
+        <w:rPr>
+          <w:rFonts w:ascii="DejaVu Serif" w:hAnsi="DejaVu Serif"/>
+        </w:rPr>
+        <w:t>&lt;SIS&gt; Muestra los recursos encontrados</w:t>
+      </w:r>
+      <w:r>
+        <w:rPr>
+          <w:rFonts w:ascii="DejaVu Serif" w:hAnsi="DejaVu Serif"/>
+        </w:rPr>
         <w:t xml:space="preserve"> </w:t>
       </w:r>
       <w:r>
         <w:rPr>
           <w:rFonts w:ascii="DejaVu Serif" w:hAnsi="DejaVu Serif"/>
         </w:rPr>
-        <w:t xml:space="preserve">El usuario introduce los datos y pulsa el </w:t>
-      </w:r>
-      <w:r>
-        <w:rPr>
-          <w:rFonts w:ascii="DejaVu Serif" w:hAnsi="DejaVu Serif"/>
-        </w:rPr>
-        <w:t>botón</w:t>
-      </w:r>
-      <w:r>
-        <w:rPr>
-          <w:rFonts w:ascii="DejaVu Serif" w:hAnsi="DejaVu Serif"/>
-        </w:rPr>
-        <w:t xml:space="preserve"> de </w:t>
-      </w:r>
-      <w:r>
-        <w:rPr>
-          <w:rFonts w:ascii="DejaVu Serif" w:hAnsi="DejaVu Serif"/>
-        </w:rPr>
-        <w:t>buscar</w:t>
-      </w:r>
-      <w:r>
-        <w:rPr>
-          <w:rFonts w:ascii="DejaVu Serif" w:hAnsi="DejaVu Serif"/>
-        </w:rPr>
-        <w:t xml:space="preserve"> recursos.</w:t>
+        <w:t>.</w:t>
+      </w:r>
+    </w:p>
+    <w:p>
+      <w:pPr>
+        <w:rPr>
+          <w:rFonts w:ascii="DejaVu Serif" w:hAnsi="DejaVu Serif"/>
+        </w:rPr>
+      </w:pPr>
+      <w:r>
+        <w:rPr>
+          <w:rFonts w:ascii="DejaVu Serif" w:hAnsi="DejaVu Serif"/>
+        </w:rPr>
+        <w:t xml:space="preserve">6. </w:t>
+      </w:r>
+      <w:r>
+        <w:rPr>
+          <w:rFonts w:ascii="DejaVu Serif" w:hAnsi="DejaVu Serif"/>
+        </w:rPr>
+        <w:t xml:space="preserve">&lt;US&gt; </w:t>
+      </w:r>
+      <w:r>
+        <w:rPr>
+          <w:rFonts w:ascii="DejaVu Serif" w:hAnsi="DejaVu Serif"/>
+        </w:rPr>
+        <w:t>El usuario selecciona el boton de informacion.</w:t>
       </w:r>
     </w:p>
     <w:p>
       <w:pPr>
         <w:rPr>
           <w:rFonts w:hint="eastAsia"/>
-          <w:b/>
-          <w:bCs/>
-        </w:rPr>
-      </w:pPr>
-      <w:r>
-        <w:rPr>
-          <w:rFonts w:ascii="DejaVu Serif" w:hAnsi="DejaVu Serif"/>
-        </w:rPr>
-        <w:t xml:space="preserve">5. </w:t>
-      </w:r>
+          <w:bCs/>
+        </w:rPr>
+      </w:pPr>
+      <w:r>
+        <w:rPr>
+          <w:bCs/>
+        </w:rPr>
+        <w:t>7. &lt;SIS&gt; mu</w:t>
+      </w:r>
+      <w:r>
+        <w:rPr>
+          <w:bCs/>
+        </w:rPr>
+        <w:t>estra una pantalla con la descripcion y todos los datos del recurso.</w:t>
+      </w:r>
+    </w:p>
+    <w:p>
+      <w:pPr>
+        <w:rPr>
+          <w:rFonts w:hint="eastAsia"/>
+        </w:rPr>
+      </w:pPr>
+    </w:p>
+    <w:p>
+      <w:pPr>
+        <w:rPr>
+          <w:rFonts w:hint="eastAsia"/>
+        </w:rPr>
+      </w:pPr>
+    </w:p>
+    <w:p>
+      <w:pPr>
+        <w:rPr>
+          <w:rFonts w:ascii="DejaVu Serif" w:hAnsi="DejaVu Serif" w:hint="eastAsia"/>
+          <w:b/>
+          <w:bCs/>
+        </w:rPr>
+      </w:pPr>
+      <w:r>
+        <w:rPr>
+          <w:rFonts w:ascii="DejaVu Serif" w:hAnsi="DejaVu Serif"/>
+          <w:b/>
+          <w:bCs/>
+        </w:rPr>
+        <w:t>Flujos secundarios.</w:t>
+      </w:r>
+    </w:p>
+    <w:p>
+      <w:pPr>
+        <w:rPr>
+          <w:rFonts w:hint="eastAsia"/>
+        </w:rPr>
+      </w:pPr>
+    </w:p>
+    <w:p>
+      <w:pPr>
+        <w:rPr>
+          <w:rFonts w:ascii="DejaVu Serif" w:hAnsi="DejaVu Serif" w:hint="eastAsia"/>
+        </w:rPr>
+      </w:pPr>
+      <w:r>
+        <w:rPr>
+          <w:rFonts w:ascii="DejaVu Serif" w:hAnsi="DejaVu Serif"/>
+        </w:rPr>
+        <w:t>5</w:t>
+      </w:r>
+      <w:r>
+        <w:rPr>
+          <w:rFonts w:ascii="DejaVu Serif" w:hAnsi="DejaVu Serif"/>
+        </w:rPr>
+        <w:t xml:space="preserve">.a </w:t>
+      </w:r>
+      <w:r>
+        <w:rPr>
+          <w:rFonts w:ascii="DejaVu Serif" w:hAnsi="DejaVu Serif"/>
+        </w:rPr>
+        <w:tab/>
+      </w:r>
+      <w:r>
+        <w:rPr>
+          <w:rFonts w:ascii="DejaVu Serif" w:hAnsi="DejaVu Serif"/>
+        </w:rPr>
+        <w:t>El sistema no encuentra resultados y muestra un mensaje sin resultados.</w:t>
+      </w:r>
+    </w:p>
+    <w:p>
+      <w:pPr>
+        <w:rPr>
+          <w:rFonts w:hint="eastAsia"/>
+        </w:rPr>
+      </w:pPr>
+    </w:p>
+    <w:p>
+      <w:pPr>
+        <w:rPr>
+          <w:rFonts w:ascii="DejaVu Serif" w:hAnsi="DejaVu Serif" w:hint="eastAsia"/>
+        </w:rPr>
+      </w:pPr>
       <w:r>
         <w:rPr>
           <w:rFonts w:ascii="DejaVu Serif" w:hAnsi="DejaVu Serif"/>
@@ -522,125 +589,43 @@
         <w:rPr>
           <w:rFonts w:ascii="DejaVu Serif" w:hAnsi="DejaVu Serif"/>
         </w:rPr>
-        <w:t>l sistema m</w:t>
-      </w:r>
-      <w:r>
-        <w:rPr>
-          <w:rFonts w:ascii="DejaVu Serif" w:hAnsi="DejaVu Serif"/>
-        </w:rPr>
-        <w:t xml:space="preserve">uestra los recursos </w:t>
-      </w:r>
-      <w:r>
-        <w:rPr>
-          <w:rFonts w:ascii="DejaVu Serif" w:hAnsi="DejaVu Serif"/>
-        </w:rPr>
-        <w:t>encontrados</w:t>
-      </w:r>
-      <w:r>
-        <w:rPr>
-          <w:rFonts w:ascii="DejaVu Serif" w:hAnsi="DejaVu Serif"/>
-        </w:rPr>
-        <w:t xml:space="preserve"> en la casilla de resultados</w:t>
-      </w:r>
-      <w:r>
-        <w:rPr>
-          <w:rFonts w:ascii="DejaVu Serif" w:hAnsi="DejaVu Serif"/>
-        </w:rPr>
-        <w:t>.</w:t>
-      </w:r>
-    </w:p>
-    <w:p>
-      <w:pPr>
-        <w:rPr>
-          <w:rFonts w:ascii="DejaVu Serif" w:hAnsi="DejaVu Serif" w:hint="eastAsia"/>
-        </w:rPr>
-      </w:pPr>
-      <w:r>
-        <w:rPr>
-          <w:rFonts w:ascii="DejaVu Serif" w:hAnsi="DejaVu Serif"/>
-        </w:rPr>
-        <w:t xml:space="preserve">6. </w:t>
-      </w:r>
-      <w:r>
-        <w:rPr>
-          <w:rFonts w:ascii="DejaVu Serif" w:hAnsi="DejaVu Serif"/>
-        </w:rPr>
-        <w:t xml:space="preserve">El usuario selecciona el </w:t>
-      </w:r>
-      <w:r>
-        <w:rPr>
-          <w:rFonts w:ascii="DejaVu Serif" w:hAnsi="DejaVu Serif"/>
-        </w:rPr>
-        <w:t>botón</w:t>
-      </w:r>
-      <w:r>
-        <w:rPr>
-          <w:rFonts w:ascii="DejaVu Serif" w:hAnsi="DejaVu Serif"/>
-        </w:rPr>
-        <w:t xml:space="preserve"> de </w:t>
-      </w:r>
-      <w:r>
-        <w:rPr>
-          <w:rFonts w:ascii="DejaVu Serif" w:hAnsi="DejaVu Serif"/>
-        </w:rPr>
-        <w:t>información</w:t>
-      </w:r>
-      <w:r>
-        <w:rPr>
-          <w:rFonts w:ascii="DejaVu Serif" w:hAnsi="DejaVu Serif"/>
-        </w:rPr>
-        <w:t xml:space="preserve"> del recurso seleccionado</w:t>
-      </w:r>
-      <w:r>
-        <w:rPr>
-          <w:rFonts w:ascii="DejaVu Serif" w:hAnsi="DejaVu Serif"/>
-        </w:rPr>
-        <w:t>.</w:t>
+        <w:t>n el paso</w:t>
+      </w:r>
+      <w:r>
+        <w:rPr>
+          <w:rFonts w:ascii="DejaVu Serif" w:hAnsi="DejaVu Serif"/>
+        </w:rPr>
+        <w:t xml:space="preserve"> </w:t>
+      </w:r>
+      <w:r>
+        <w:rPr>
+          <w:rFonts w:ascii="DejaVu Serif" w:hAnsi="DejaVu Serif"/>
+        </w:rPr>
+        <w:t>5 el usuario puede ordenar los resultados según orden alfabetico, estado, tipo, fecha de adquisición.</w:t>
       </w:r>
     </w:p>
     <w:p>
       <w:pPr>
         <w:rPr>
           <w:rFonts w:hint="eastAsia"/>
-          <w:b/>
-          <w:bCs/>
-        </w:rPr>
-      </w:pPr>
-      <w:r>
-        <w:rPr>
-          <w:bCs/>
-        </w:rPr>
-        <w:t xml:space="preserve">7. </w:t>
-      </w:r>
-      <w:r>
-        <w:rPr>
-          <w:bCs/>
-        </w:rPr>
-        <w:t>El sistema</w:t>
-      </w:r>
-      <w:r>
-        <w:rPr>
-          <w:bCs/>
-        </w:rPr>
-        <w:t xml:space="preserve"> mu</w:t>
-      </w:r>
-      <w:r>
-        <w:rPr>
-          <w:bCs/>
-        </w:rPr>
-        <w:t xml:space="preserve">estra una pantalla con la </w:t>
-      </w:r>
-      <w:r>
-        <w:rPr>
-          <w:bCs/>
-        </w:rPr>
-        <w:t>descripción</w:t>
-      </w:r>
-      <w:r>
-        <w:rPr>
-          <w:bCs/>
-        </w:rPr>
-        <w:t xml:space="preserve"> y todos los datos del recurso.</w:t>
+        </w:rPr>
+      </w:pPr>
+    </w:p>
+    <w:p>
+      <w:pPr>
+        <w:rPr>
+          <w:rFonts w:ascii="DejaVu Serif" w:hAnsi="DejaVu Serif" w:hint="eastAsia"/>
+          <w:b/>
+          <w:bCs/>
+        </w:rPr>
+      </w:pPr>
+      <w:r>
+        <w:rPr>
+          <w:rFonts w:ascii="DejaVu Serif" w:hAnsi="DejaVu Serif"/>
+          <w:b/>
+          <w:bCs/>
+        </w:rPr>
+        <w:t>Requisitos no funcionales a tener en cuenta</w:t>
       </w:r>
     </w:p>
     <w:p>
@@ -649,196 +634,45 @@
           <w:rFonts w:hint="eastAsia"/>
         </w:rPr>
       </w:pPr>
+    </w:p>
+    <w:p>
+      <w:pPr>
+        <w:rPr>
+          <w:rFonts w:ascii="DejaVu Serif" w:hAnsi="DejaVu Serif" w:hint="eastAsia"/>
+        </w:rPr>
+      </w:pPr>
+      <w:r>
+        <w:rPr>
+          <w:rFonts w:ascii="DejaVu Serif" w:hAnsi="DejaVu Serif"/>
+        </w:rPr>
+        <w:t xml:space="preserve">El tiempo de espera del paso </w:t>
+      </w:r>
+      <w:r>
+        <w:rPr>
+          <w:rFonts w:ascii="DejaVu Serif" w:hAnsi="DejaVu Serif"/>
+        </w:rPr>
+        <w:t>5</w:t>
+      </w:r>
+      <w:r>
+        <w:rPr>
+          <w:rFonts w:ascii="DejaVu Serif" w:hAnsi="DejaVu Serif"/>
+        </w:rPr>
+        <w:t xml:space="preserve"> no puede exceder el tiempo </w:t>
+      </w:r>
+      <w:r>
+        <w:rPr>
+          <w:rFonts w:ascii="DejaVu Serif" w:hAnsi="DejaVu Serif" w:hint="eastAsia"/>
+        </w:rPr>
+        <w:t>m</w:t>
+      </w:r>
+      <w:r>
+        <w:rPr>
+          <w:rFonts w:ascii="DejaVu Serif" w:hAnsi="DejaVu Serif"/>
+        </w:rPr>
+        <w:t>áximo de carga.</w:t>
+      </w:r>
       <w:bookmarkStart w:id="0" w:name="_GoBack"/>
       <w:bookmarkEnd w:id="0"/>
-    </w:p>
-    <w:p>
-      <w:pPr>
-        <w:rPr>
-          <w:rFonts w:hint="eastAsia"/>
-        </w:rPr>
-      </w:pPr>
-    </w:p>
-    <w:p>
-      <w:pPr>
-        <w:rPr>
-          <w:rFonts w:ascii="DejaVu Serif" w:hAnsi="DejaVu Serif" w:hint="eastAsia"/>
-          <w:b/>
-          <w:bCs/>
-        </w:rPr>
-      </w:pPr>
-      <w:r>
-        <w:rPr>
-          <w:rFonts w:ascii="DejaVu Serif" w:hAnsi="DejaVu Serif"/>
-          <w:b/>
-          <w:bCs/>
-        </w:rPr>
-        <w:t>Flujos secundarios.</w:t>
-      </w:r>
-    </w:p>
-    <w:p>
-      <w:pPr>
-        <w:rPr>
-          <w:rFonts w:hint="eastAsia"/>
-        </w:rPr>
-      </w:pPr>
-    </w:p>
-    <w:p>
-      <w:pPr>
-        <w:rPr>
-          <w:rFonts w:ascii="DejaVu Serif" w:hAnsi="DejaVu Serif" w:hint="eastAsia"/>
-        </w:rPr>
-      </w:pPr>
-      <w:proofErr w:type="gramStart"/>
-      <w:r>
-        <w:rPr>
-          <w:rFonts w:ascii="DejaVu Serif" w:hAnsi="DejaVu Serif"/>
-        </w:rPr>
-        <w:t>5</w:t>
-      </w:r>
-      <w:r>
-        <w:rPr>
-          <w:rFonts w:ascii="DejaVu Serif" w:hAnsi="DejaVu Serif"/>
-        </w:rPr>
-        <w:t>.a</w:t>
-      </w:r>
-      <w:proofErr w:type="gramEnd"/>
-      <w:r>
-        <w:rPr>
-          <w:rFonts w:ascii="DejaVu Serif" w:hAnsi="DejaVu Serif"/>
-        </w:rPr>
-        <w:t xml:space="preserve"> </w:t>
-      </w:r>
-      <w:r>
-        <w:rPr>
-          <w:rFonts w:ascii="DejaVu Serif" w:hAnsi="DejaVu Serif"/>
-        </w:rPr>
-        <w:tab/>
-      </w:r>
-      <w:r>
-        <w:rPr>
-          <w:rFonts w:ascii="DejaVu Serif" w:hAnsi="DejaVu Serif"/>
-        </w:rPr>
-        <w:t>El sistema no encuentra resultados y muestra un mensaje sin resultados.</w:t>
-      </w:r>
-    </w:p>
-    <w:p>
-      <w:pPr>
-        <w:rPr>
-          <w:rFonts w:hint="eastAsia"/>
-        </w:rPr>
-      </w:pPr>
-    </w:p>
-    <w:p>
-      <w:pPr>
-        <w:rPr>
-          <w:rFonts w:ascii="DejaVu Serif" w:hAnsi="DejaVu Serif" w:hint="eastAsia"/>
-        </w:rPr>
-      </w:pPr>
-      <w:r>
-        <w:rPr>
-          <w:rFonts w:ascii="DejaVu Serif" w:hAnsi="DejaVu Serif"/>
-        </w:rPr>
-        <w:t>E</w:t>
-      </w:r>
-      <w:r>
-        <w:rPr>
-          <w:rFonts w:ascii="DejaVu Serif" w:hAnsi="DejaVu Serif"/>
-        </w:rPr>
-        <w:t>n el paso</w:t>
-      </w:r>
-      <w:r>
-        <w:rPr>
-          <w:rFonts w:ascii="DejaVu Serif" w:hAnsi="DejaVu Serif"/>
-        </w:rPr>
-        <w:t xml:space="preserve"> </w:t>
-      </w:r>
-      <w:r>
-        <w:rPr>
-          <w:rFonts w:ascii="DejaVu Serif" w:hAnsi="DejaVu Serif"/>
-        </w:rPr>
-        <w:t xml:space="preserve">5 el usuario puede ordenar los resultados según orden </w:t>
-      </w:r>
-      <w:r>
-        <w:rPr>
-          <w:rFonts w:ascii="DejaVu Serif" w:hAnsi="DejaVu Serif"/>
-        </w:rPr>
-        <w:t>alfabético</w:t>
-      </w:r>
-      <w:r>
-        <w:rPr>
-          <w:rFonts w:ascii="DejaVu Serif" w:hAnsi="DejaVu Serif"/>
-        </w:rPr>
-        <w:t>, estado, tipo, fecha de adquisición.</w:t>
-      </w:r>
-    </w:p>
-    <w:p>
-      <w:pPr>
-        <w:rPr>
-          <w:rFonts w:hint="eastAsia"/>
-        </w:rPr>
-      </w:pPr>
-    </w:p>
-    <w:p>
-      <w:pPr>
-        <w:rPr>
-          <w:rFonts w:ascii="DejaVu Serif" w:hAnsi="DejaVu Serif" w:hint="eastAsia"/>
-          <w:b/>
-          <w:bCs/>
-        </w:rPr>
-      </w:pPr>
-      <w:r>
-        <w:rPr>
-          <w:rFonts w:ascii="DejaVu Serif" w:hAnsi="DejaVu Serif"/>
-          <w:b/>
-          <w:bCs/>
-        </w:rPr>
-        <w:t>Requisitos no funcionales a tener en cuenta</w:t>
-      </w:r>
-    </w:p>
-    <w:p>
-      <w:pPr>
-        <w:rPr>
-          <w:rFonts w:hint="eastAsia"/>
-        </w:rPr>
-      </w:pPr>
-    </w:p>
-    <w:p>
-      <w:pPr>
-        <w:rPr>
-          <w:rFonts w:ascii="DejaVu Serif" w:hAnsi="DejaVu Serif" w:hint="eastAsia"/>
-        </w:rPr>
-      </w:pPr>
-      <w:r>
-        <w:rPr>
-          <w:rFonts w:ascii="DejaVu Serif" w:hAnsi="DejaVu Serif"/>
-        </w:rPr>
-        <w:t xml:space="preserve">El tiempo de espera del paso </w:t>
-      </w:r>
-      <w:r>
-        <w:rPr>
-          <w:rFonts w:ascii="DejaVu Serif" w:hAnsi="DejaVu Serif"/>
-        </w:rPr>
-        <w:t>5</w:t>
-      </w:r>
-      <w:r>
-        <w:rPr>
-          <w:rFonts w:ascii="DejaVu Serif" w:hAnsi="DejaVu Serif"/>
-        </w:rPr>
-        <w:t xml:space="preserve"> no puede exceder el tiempo </w:t>
-      </w:r>
-      <w:r>
-        <w:rPr>
-          <w:rFonts w:ascii="DejaVu Serif" w:hAnsi="DejaVu Serif" w:hint="eastAsia"/>
-        </w:rPr>
-        <w:t>m</w:t>
-      </w:r>
-      <w:r>
-        <w:rPr>
-          <w:rFonts w:ascii="DejaVu Serif" w:hAnsi="DejaVu Serif"/>
-        </w:rPr>
-        <w:t>áximo de carga.</w:t>
-      </w:r>
     </w:p>
     <w:sectPr>
       <w:pgSz w:w="11906" w:h="16838"/>
@@ -851,7 +685,7 @@
 </file>
 
 <file path=word/numbering.xml><?xml version="1.0" encoding="utf-8"?>
-<w:numbering xmlns:wpc="http://schemas.microsoft.com/office/word/2010/wordprocessingCanvas" xmlns:mc="http://schemas.openxmlformats.org/markup-compatibility/2006" xmlns:o="urn:schemas-microsoft-com:office:office" xmlns:r="http://schemas.openxmlformats.org/officeDocument/2006/relationships" xmlns:m="http://schemas.openxmlformats.org/officeDocument/2006/math" xmlns:v="urn:schemas-microsoft-com:vml" xmlns:wp14="http://schemas.microsoft.com/office/word/2010/wordprocessingDrawing" xmlns:wp="http://schemas.openxmlformats.org/drawingml/2006/wordprocessingDrawing" xmlns:w10="urn:schemas-microsoft-com:office:word" xmlns:w="http://schemas.openxmlformats.org/wordprocessingml/2006/main" xmlns:w14="http://schemas.microsoft.com/office/word/2010/wordml" xmlns:w15="http://schemas.microsoft.com/office/word/2012/wordml" xmlns:wpg="http://schemas.microsoft.com/office/word/2010/wordprocessingGroup" xmlns:wpi="http://schemas.microsoft.com/office/word/2010/wordprocessingInk" xmlns:wne="http://schemas.microsoft.com/office/word/2006/wordml" xmlns:wps="http://schemas.microsoft.com/office/word/2010/wordprocessingShape" mc:Ignorable="w14 w15 wp14">
+<w:numbering xmlns:wpc="http://schemas.microsoft.com/office/word/2010/wordprocessingCanvas" xmlns:cx="http://schemas.microsoft.com/office/drawing/2014/chartex" xmlns:cx1="http://schemas.microsoft.com/office/drawing/2015/9/8/chartex" xmlns:cx2="http://schemas.microsoft.com/office/drawing/2015/10/21/chartex" xmlns:cx3="http://schemas.microsoft.com/office/drawing/2016/5/9/chartex" xmlns:cx4="http://schemas.microsoft.com/office/drawing/2016/5/10/chartex" xmlns:cx5="http://schemas.microsoft.com/office/drawing/2016/5/11/chartex" xmlns:cx6="http://schemas.microsoft.com/office/drawing/2016/5/12/chartex" xmlns:cx7="http://schemas.microsoft.com/office/drawing/2016/5/13/chartex" xmlns:cx8="http://schemas.microsoft.com/office/drawing/2016/5/14/chartex" xmlns:mc="http://schemas.openxmlformats.org/markup-compatibility/2006" xmlns:aink="http://schemas.microsoft.com/office/drawing/2016/ink" xmlns:am3d="http://schemas.microsoft.com/office/drawing/2017/model3d" xmlns:o="urn:schemas-microsoft-com:office:office" xmlns:r="http://schemas.openxmlformats.org/officeDocument/2006/relationships" xmlns:m="http://schemas.openxmlformats.org/officeDocument/2006/math" xmlns:v="urn:schemas-microsoft-com:vml" xmlns:wp14="http://schemas.microsoft.com/office/word/2010/wordprocessingDrawing" xmlns:wp="http://schemas.openxmlformats.org/drawingml/2006/wordprocessingDrawing" xmlns:w10="urn:schemas-microsoft-com:office:word" xmlns:w="http://schemas.openxmlformats.org/wordprocessingml/2006/main" xmlns:w14="http://schemas.microsoft.com/office/word/2010/wordml" xmlns:w15="http://schemas.microsoft.com/office/word/2012/wordml" xmlns:w16cid="http://schemas.microsoft.com/office/word/2016/wordml/cid" xmlns:w16se="http://schemas.microsoft.com/office/word/2015/wordml/symex" xmlns:wpg="http://schemas.microsoft.com/office/word/2010/wordprocessingGroup" xmlns:wpi="http://schemas.microsoft.com/office/word/2010/wordprocessingInk" xmlns:wne="http://schemas.microsoft.com/office/word/2006/wordml" xmlns:wps="http://schemas.microsoft.com/office/word/2010/wordprocessingShape" mc:Ignorable="w14 w15 w16se w16cid wp14">
   <w:abstractNum w:abstractNumId="0" w15:restartNumberingAfterBreak="0">
     <w:nsid w:val="18A645EB"/>
     <w:multiLevelType w:val="multilevel"/>
@@ -1097,7 +931,7 @@
 </file>
 
 <file path=word/styles.xml><?xml version="1.0" encoding="utf-8"?>
-<w:styles xmlns:mc="http://schemas.openxmlformats.org/markup-compatibility/2006" xmlns:r="http://schemas.openxmlformats.org/officeDocument/2006/relationships" xmlns:w="http://schemas.openxmlformats.org/wordprocessingml/2006/main" xmlns:w14="http://schemas.microsoft.com/office/word/2010/wordml" xmlns:w15="http://schemas.microsoft.com/office/word/2012/wordml" mc:Ignorable="w14 w15">
+<w:styles xmlns:mc="http://schemas.openxmlformats.org/markup-compatibility/2006" xmlns:r="http://schemas.openxmlformats.org/officeDocument/2006/relationships" xmlns:w="http://schemas.openxmlformats.org/wordprocessingml/2006/main" xmlns:w14="http://schemas.microsoft.com/office/word/2010/wordml" xmlns:w15="http://schemas.microsoft.com/office/word/2012/wordml" xmlns:w16cid="http://schemas.microsoft.com/office/word/2016/wordml/cid" xmlns:w16se="http://schemas.microsoft.com/office/word/2015/wordml/symex" mc:Ignorable="w14 w15 w16se w16cid">
   <w:docDefaults>
     <w:rPrDefault>
       <w:rPr>
@@ -1110,7 +944,7 @@
     </w:rPrDefault>
     <w:pPrDefault/>
   </w:docDefaults>
-  <w:latentStyles w:defLockedState="0" w:defUIPriority="99" w:defSemiHidden="0" w:defUnhideWhenUsed="0" w:defQFormat="0" w:count="371">
+  <w:latentStyles w:defLockedState="0" w:defUIPriority="99" w:defSemiHidden="0" w:defUnhideWhenUsed="0" w:defQFormat="0" w:count="375">
     <w:lsdException w:name="Normal" w:uiPriority="0" w:qFormat="1"/>
     <w:lsdException w:name="heading 1" w:uiPriority="9" w:qFormat="1"/>
     <w:lsdException w:name="heading 2" w:semiHidden="1" w:uiPriority="9" w:unhideWhenUsed="1" w:qFormat="1"/>
@@ -1265,7 +1099,7 @@
     <w:lsdException w:name="Table Web 2" w:semiHidden="1" w:unhideWhenUsed="1"/>
     <w:lsdException w:name="Table Web 3" w:semiHidden="1" w:unhideWhenUsed="1"/>
     <w:lsdException w:name="Balloon Text" w:semiHidden="1" w:unhideWhenUsed="1"/>
-    <w:lsdException w:name="Table Grid" w:uiPriority="59"/>
+    <w:lsdException w:name="Table Grid" w:semiHidden="1" w:uiPriority="59" w:unhideWhenUsed="1"/>
     <w:lsdException w:name="Table Theme" w:semiHidden="1" w:unhideWhenUsed="1"/>
     <w:lsdException w:name="Placeholder Text" w:semiHidden="1"/>
     <w:lsdException w:name="No Spacing" w:uiPriority="1" w:qFormat="1"/>
@@ -1482,6 +1316,10 @@
     <w:lsdException w:name="List Table 5 Dark Accent 6" w:uiPriority="50"/>
     <w:lsdException w:name="List Table 6 Colorful Accent 6" w:uiPriority="51"/>
     <w:lsdException w:name="List Table 7 Colorful Accent 6" w:uiPriority="52"/>
+    <w:lsdException w:name="Mention" w:semiHidden="1" w:unhideWhenUsed="1"/>
+    <w:lsdException w:name="Smart Hyperlink" w:semiHidden="1" w:unhideWhenUsed="1"/>
+    <w:lsdException w:name="Hashtag" w:semiHidden="1" w:unhideWhenUsed="1"/>
+    <w:lsdException w:name="Unresolved Mention" w:semiHidden="1" w:unhideWhenUsed="1"/>
   </w:latentStyles>
   <w:style w:type="paragraph" w:default="1" w:styleId="Normal">
     <w:name w:val="Normal"/>
@@ -1523,7 +1361,7 @@
       <w:rFonts w:ascii="OpenSymbol" w:eastAsia="OpenSymbol" w:hAnsi="OpenSymbol" w:cs="OpenSymbol"/>
     </w:rPr>
   </w:style>
-  <w:style w:type="paragraph" w:styleId="Puesto">
+  <w:style w:type="paragraph" w:styleId="Ttulo">
     <w:name w:val="Title"/>
     <w:basedOn w:val="Normal"/>
     <w:next w:val="Textoindependiente"/>
@@ -1574,21 +1412,6 @@
     <w:pPr>
       <w:suppressLineNumbers/>
     </w:pPr>
-  </w:style>
-  <w:style w:type="paragraph" w:styleId="Prrafodelista">
-    <w:name w:val="List Paragraph"/>
-    <w:basedOn w:val="Normal"/>
-    <w:uiPriority w:val="34"/>
-    <w:qFormat/>
-    <w:rsid w:val="00B01358"/>
-    <w:pPr>
-      <w:ind w:left="720"/>
-      <w:contextualSpacing/>
-    </w:pPr>
-    <w:rPr>
-      <w:rFonts w:cs="Mangal"/>
-      <w:szCs w:val="21"/>
-    </w:rPr>
   </w:style>
 </w:styles>
 </file>

</xml_diff>